<commit_message>
Creation of functional analysis - README.md
</commit_message>
<xml_diff>
--- a/02 - Developing/01 - Functional analysis/Functional analysis.docx
+++ b/02 - Developing/01 - Functional analysis/Functional analysis.docx
@@ -163,7 +163,7 @@
         <w:rPr>
           <w:lang w:val="en-GB"/>
         </w:rPr>
-        <w:t>5</w:t>
+        <w:t>6</w:t>
       </w:r>
       <w:r>
         <w:rPr>
@@ -230,6 +230,129 @@
           <w:lang w:val="en-GB"/>
         </w:rPr>
         <w:t xml:space="preserve"> is optional and we tried to developed a product which can integrate, or not, that phase, according to user’s desire.</w:t>
+      </w:r>
+    </w:p>
+    <w:p>
+      <w:pPr>
+        <w:rPr>
+          <w:lang w:val="en-GB"/>
+        </w:rPr>
+      </w:pPr>
+      <w:r>
+        <w:rPr>
+          <w:lang w:val="en-GB"/>
+        </w:rPr>
+        <w:t>The different phases are:</w:t>
+      </w:r>
+    </w:p>
+    <w:p>
+      <w:pPr>
+        <w:pStyle w:val="Paragraphedeliste"/>
+        <w:numPr>
+          <w:ilvl w:val="0"/>
+          <w:numId w:val="1"/>
+        </w:numPr>
+        <w:rPr>
+          <w:lang w:val="en-GB"/>
+        </w:rPr>
+      </w:pPr>
+      <w:r>
+        <w:rPr>
+          <w:lang w:val="en-GB"/>
+        </w:rPr>
+        <w:t>Drying phase</w:t>
+      </w:r>
+      <w:bookmarkStart w:id="0" w:name="_GoBack"/>
+      <w:bookmarkEnd w:id="0"/>
+    </w:p>
+    <w:p>
+      <w:pPr>
+        <w:pStyle w:val="Paragraphedeliste"/>
+        <w:numPr>
+          <w:ilvl w:val="0"/>
+          <w:numId w:val="1"/>
+        </w:numPr>
+        <w:rPr>
+          <w:lang w:val="en-GB"/>
+        </w:rPr>
+      </w:pPr>
+      <w:r>
+        <w:rPr>
+          <w:lang w:val="en-GB"/>
+        </w:rPr>
+        <w:t>Cleaning phase</w:t>
+      </w:r>
+    </w:p>
+    <w:p>
+      <w:pPr>
+        <w:pStyle w:val="Paragraphedeliste"/>
+        <w:numPr>
+          <w:ilvl w:val="0"/>
+          <w:numId w:val="1"/>
+        </w:numPr>
+        <w:rPr>
+          <w:lang w:val="en-GB"/>
+        </w:rPr>
+      </w:pPr>
+      <w:r>
+        <w:rPr>
+          <w:lang w:val="en-GB"/>
+        </w:rPr>
+        <w:t>Supplying phase</w:t>
+      </w:r>
+    </w:p>
+    <w:p>
+      <w:pPr>
+        <w:pStyle w:val="Paragraphedeliste"/>
+        <w:numPr>
+          <w:ilvl w:val="0"/>
+          <w:numId w:val="1"/>
+        </w:numPr>
+        <w:rPr>
+          <w:lang w:val="en-GB"/>
+        </w:rPr>
+      </w:pPr>
+      <w:r>
+        <w:rPr>
+          <w:lang w:val="en-GB"/>
+        </w:rPr>
+        <w:t>Stocking phase</w:t>
+      </w:r>
+    </w:p>
+    <w:p>
+      <w:pPr>
+        <w:pStyle w:val="Paragraphedeliste"/>
+        <w:numPr>
+          <w:ilvl w:val="0"/>
+          <w:numId w:val="1"/>
+        </w:numPr>
+        <w:rPr>
+          <w:lang w:val="en-GB"/>
+        </w:rPr>
+      </w:pPr>
+      <w:r>
+        <w:rPr>
+          <w:lang w:val="en-GB"/>
+        </w:rPr>
+        <w:t>Transport phase</w:t>
+      </w:r>
+    </w:p>
+    <w:p>
+      <w:pPr>
+        <w:pStyle w:val="Paragraphedeliste"/>
+        <w:numPr>
+          <w:ilvl w:val="0"/>
+          <w:numId w:val="1"/>
+        </w:numPr>
+        <w:rPr>
+          <w:lang w:val="en-GB"/>
+        </w:rPr>
+      </w:pPr>
+      <w:r>
+        <w:rPr>
+          <w:lang w:val="en-GB"/>
+        </w:rPr>
+        <w:t>Maintenance phase</w:t>
       </w:r>
     </w:p>
     <w:p>
@@ -2145,8 +2268,6 @@
         </w:rPr>
         <w:t>Interactor characterisation:</w:t>
       </w:r>
-      <w:bookmarkStart w:id="0" w:name="_GoBack"/>
-      <w:bookmarkEnd w:id="0"/>
     </w:p>
     <w:tbl>
       <w:tblPr>
@@ -2615,6 +2736,7 @@
               <w:rPr>
                 <w:lang w:val="en-GB"/>
               </w:rPr>
+              <w:lastRenderedPageBreak/>
               <w:t>Food</w:t>
             </w:r>
           </w:p>
@@ -2695,6 +2817,7 @@
               <w:rPr>
                 <w:lang w:val="en-GB"/>
               </w:rPr>
+              <w:lastRenderedPageBreak/>
               <w:t>Capillarity</w:t>
             </w:r>
           </w:p>
@@ -5694,6 +5817,7 @@
           <w:b/>
           <w:lang w:val="en-GB"/>
         </w:rPr>
+        <w:lastRenderedPageBreak/>
         <w:t xml:space="preserve">Comparison </w:t>
       </w:r>
       <w:r>
@@ -7758,7 +7882,7 @@
 </file>
 
 <file path=customXml/itemProps1.xml><?xml version="1.0" encoding="utf-8"?>
-<ds:datastoreItem xmlns:ds="http://schemas.openxmlformats.org/officeDocument/2006/customXml" ds:itemID="{C75DFA50-C9F7-4BC9-8BCA-A1BEE9FFA666}">
+<ds:datastoreItem xmlns:ds="http://schemas.openxmlformats.org/officeDocument/2006/customXml" ds:itemID="{C6D03931-5A7F-4FBA-AB2F-5C9BC65BE000}">
   <ds:schemaRefs>
     <ds:schemaRef ds:uri="http://schemas.openxmlformats.org/officeDocument/2006/bibliography"/>
   </ds:schemaRefs>

</xml_diff>